<commit_message>
editando arquivo de esquema
</commit_message>
<xml_diff>
--- a/Esquema - Versao final.docx
+++ b/Esquema - Versao final.docx
@@ -1217,7 +1217,16 @@
           <w:szCs w:val="28"/>
           <w:lang w:val="en-US"/>
         </w:rPr>
-        <w:t>id_king -&gt; king_name</w:t>
+        <w:t xml:space="preserve">id_king -&gt; </w:t>
+      </w:r>
+      <w:r>
+        <w:rPr>
+          <w:rFonts w:ascii="Bahnschrift Light" w:hAnsi="Bahnschrift Light"/>
+          <w:sz w:val="28"/>
+          <w:szCs w:val="28"/>
+          <w:lang w:val="en-US"/>
+        </w:rPr>
+        <w:t>attacker_king</w:t>
       </w:r>
     </w:p>
     <w:p>
@@ -1316,7 +1325,25 @@
           <w:szCs w:val="28"/>
           <w:lang w:val="en-US"/>
         </w:rPr>
-        <w:t>id_king -&gt; king_name</w:t>
+        <w:t xml:space="preserve">id_king -&gt; </w:t>
+      </w:r>
+      <w:r>
+        <w:rPr>
+          <w:rFonts w:ascii="Bahnschrift Light" w:hAnsi="Bahnschrift Light"/>
+          <w:sz w:val="28"/>
+          <w:szCs w:val="28"/>
+          <w:lang w:val="en-US"/>
+        </w:rPr>
+        <w:t>defender</w:t>
+      </w:r>
+      <w:r>
+        <w:rPr>
+          <w:rFonts w:ascii="Bahnschrift Light" w:hAnsi="Bahnschrift Light"/>
+          <w:sz w:val="28"/>
+          <w:szCs w:val="28"/>
+          <w:lang w:val="en-US"/>
+        </w:rPr>
+        <w:t>_king</w:t>
       </w:r>
     </w:p>
     <w:p>
@@ -1426,7 +1453,16 @@
           <w:szCs w:val="28"/>
           <w:lang w:val="en-US"/>
         </w:rPr>
-        <w:t>id_commander -&gt; commander_name</w:t>
+        <w:t xml:space="preserve">id_commander -&gt; </w:t>
+      </w:r>
+      <w:r>
+        <w:rPr>
+          <w:rFonts w:ascii="Bahnschrift Light" w:hAnsi="Bahnschrift Light"/>
+          <w:sz w:val="28"/>
+          <w:szCs w:val="28"/>
+          <w:lang w:val="en-US"/>
+        </w:rPr>
+        <w:t>attacker_commander</w:t>
       </w:r>
     </w:p>
     <w:p>
@@ -1534,7 +1570,27 @@
           <w:szCs w:val="28"/>
           <w:lang w:val="en-US"/>
         </w:rPr>
-        <w:t xml:space="preserve"> -&gt; commander_name</w:t>
+        <w:t xml:space="preserve"> -&gt; </w:t>
+      </w:r>
+      <w:r>
+        <w:rPr>
+          <w:rFonts w:ascii="Bahnschrift Light" w:hAnsi="Bahnschrift Light"/>
+          <w:sz w:val="28"/>
+          <w:szCs w:val="28"/>
+          <w:lang w:val="en-US"/>
+        </w:rPr>
+        <w:t>defender</w:t>
+      </w:r>
+      <w:bookmarkStart w:id="0" w:name="_GoBack"/>
+      <w:bookmarkEnd w:id="0"/>
+      <w:r>
+        <w:rPr>
+          <w:rFonts w:ascii="Bahnschrift Light" w:hAnsi="Bahnschrift Light"/>
+          <w:sz w:val="28"/>
+          <w:szCs w:val="28"/>
+          <w:lang w:val="en-US"/>
+        </w:rPr>
+        <w:t>_commander</w:t>
       </w:r>
     </w:p>
     <w:p>
@@ -4576,8 +4632,6 @@
         </w:rPr>
         <w:t>id_location)</w:t>
       </w:r>
-      <w:bookmarkStart w:id="0" w:name="_GoBack"/>
-      <w:bookmarkEnd w:id="0"/>
       <w:r>
         <w:rPr>
           <w:rFonts w:ascii="Bahnschrift Light" w:hAnsi="Bahnschrift Light"/>
@@ -7284,7 +7338,7 @@
 </file>
 
 <file path=customXml/itemProps1.xml><?xml version="1.0" encoding="utf-8"?>
-<ds:datastoreItem xmlns:ds="http://schemas.openxmlformats.org/officeDocument/2006/customXml" ds:itemID="{233A9651-B106-4BDB-80F9-B1692451C337}">
+<ds:datastoreItem xmlns:ds="http://schemas.openxmlformats.org/officeDocument/2006/customXml" ds:itemID="{1BB3C672-47F1-46C2-AC9D-A234AD7F0533}">
   <ds:schemaRefs>
     <ds:schemaRef ds:uri="http://schemas.openxmlformats.org/officeDocument/2006/bibliography"/>
   </ds:schemaRefs>

</xml_diff>